<commit_message>
Several updates in FPD + presentation
</commit_message>
<xml_diff>
--- a/5. Function Points Document (working space)/USEFUL THINGS.docx
+++ b/5. Function Points Document (working space)/USEFUL THINGS.docx
@@ -47,7 +47,7 @@
           <v:shape id="_x0000_i1025" type="#_x0000_t75" style="width:497.25pt;height:41.25pt" o:ole="">
             <v:imagedata r:id="rId5" o:title=""/>
           </v:shape>
-          <o:OLEObject Type="Embed" ProgID="Word.Document.8" ShapeID="_x0000_i1025" DrawAspect="Content" ObjectID="_1514785294" r:id="rId6">
+          <o:OLEObject Type="Embed" ProgID="Word.Document.8" ShapeID="_x0000_i1025" DrawAspect="Content" ObjectID="_1514803929" r:id="rId6">
             <o:FieldCodes>\s</o:FieldCodes>
           </o:OLEObject>
         </w:object>
@@ -155,10 +155,7 @@
         <w:t>External Interface File (EIF):</w:t>
       </w:r>
       <w:r>
-        <w:t xml:space="preserve"> homogeneous set of data used by the application but generated and maintained by other applicatio</w:t>
-      </w:r>
-      <w:r>
-        <w:t>ns</w:t>
+        <w:t xml:space="preserve"> homogeneous set of data used by the application but generated and maintained by other applications</w:t>
       </w:r>
     </w:p>
     <w:p>
@@ -272,14 +269,7 @@
           <w:color w:val="5B9BD5" w:themeColor="accent1"/>
           <w:szCs w:val="24"/>
         </w:rPr>
-        <w:t xml:space="preserve">Elementary operation that generates data </w:t>
-      </w:r>
-      <w:r>
-        <w:rPr>
-          <w:color w:val="5B9BD5" w:themeColor="accent1"/>
-          <w:szCs w:val="24"/>
-        </w:rPr>
-        <w:t>for the external environment</w:t>
+        <w:t>Elementary operation that generates data for the external environment</w:t>
       </w:r>
     </w:p>
     <w:p>
@@ -2024,7 +2014,6 @@
       <w:pPr>
         <w:shd w:val="clear" w:color="auto" w:fill="FFFFFF"/>
         <w:spacing w:before="100" w:beforeAutospacing="1" w:after="100" w:afterAutospacing="1" w:line="240" w:lineRule="auto"/>
-        <w:ind w:left="2880" w:hanging="1260"/>
         <w:jc w:val="both"/>
         <w:rPr>
           <w:rFonts w:ascii="Segoe UI" w:eastAsia="Times New Roman" w:hAnsi="Segoe UI" w:cs="Segoe UI"/>
@@ -2085,12 +2074,6 @@
         <w:gridCol w:w="1915"/>
       </w:tblGrid>
       <w:tr>
-        <w:tblPrEx>
-          <w:tblCellMar>
-            <w:top w:w="0" w:type="dxa"/>
-            <w:bottom w:w="0" w:type="dxa"/>
-          </w:tblCellMar>
-        </w:tblPrEx>
         <w:trPr>
           <w:cantSplit/>
         </w:trPr>
@@ -2141,12 +2124,6 @@
         </w:tc>
       </w:tr>
       <w:tr>
-        <w:tblPrEx>
-          <w:tblCellMar>
-            <w:top w:w="0" w:type="dxa"/>
-            <w:bottom w:w="0" w:type="dxa"/>
-          </w:tblCellMar>
-        </w:tblPrEx>
         <w:tc>
           <w:tcPr>
             <w:tcW w:w="1915" w:type="dxa"/>
@@ -2239,12 +2216,6 @@
         </w:tc>
       </w:tr>
       <w:tr>
-        <w:tblPrEx>
-          <w:tblCellMar>
-            <w:top w:w="0" w:type="dxa"/>
-            <w:bottom w:w="0" w:type="dxa"/>
-          </w:tblCellMar>
-        </w:tblPrEx>
         <w:tc>
           <w:tcPr>
             <w:tcW w:w="1915" w:type="dxa"/>
@@ -2337,12 +2308,6 @@
         </w:tc>
       </w:tr>
       <w:tr>
-        <w:tblPrEx>
-          <w:tblCellMar>
-            <w:top w:w="0" w:type="dxa"/>
-            <w:bottom w:w="0" w:type="dxa"/>
-          </w:tblCellMar>
-        </w:tblPrEx>
         <w:tc>
           <w:tcPr>
             <w:tcW w:w="1915" w:type="dxa"/>
@@ -2435,12 +2400,6 @@
         </w:tc>
       </w:tr>
       <w:tr>
-        <w:tblPrEx>
-          <w:tblCellMar>
-            <w:top w:w="0" w:type="dxa"/>
-            <w:bottom w:w="0" w:type="dxa"/>
-          </w:tblCellMar>
-        </w:tblPrEx>
         <w:tc>
           <w:tcPr>
             <w:tcW w:w="1915" w:type="dxa"/>
@@ -2533,12 +2492,6 @@
         </w:tc>
       </w:tr>
       <w:tr>
-        <w:tblPrEx>
-          <w:tblCellMar>
-            <w:top w:w="0" w:type="dxa"/>
-            <w:bottom w:w="0" w:type="dxa"/>
-          </w:tblCellMar>
-        </w:tblPrEx>
         <w:tc>
           <w:tcPr>
             <w:tcW w:w="1915" w:type="dxa"/>
@@ -2631,12 +2584,6 @@
         </w:tc>
       </w:tr>
       <w:tr>
-        <w:tblPrEx>
-          <w:tblCellMar>
-            <w:top w:w="0" w:type="dxa"/>
-            <w:bottom w:w="0" w:type="dxa"/>
-          </w:tblCellMar>
-        </w:tblPrEx>
         <w:tc>
           <w:tcPr>
             <w:tcW w:w="1915" w:type="dxa"/>
@@ -2871,12 +2818,6 @@
         <w:gridCol w:w="810"/>
       </w:tblGrid>
       <w:tr>
-        <w:tblPrEx>
-          <w:tblCellMar>
-            <w:top w:w="0" w:type="dxa"/>
-            <w:bottom w:w="0" w:type="dxa"/>
-          </w:tblCellMar>
-        </w:tblPrEx>
         <w:tc>
           <w:tcPr>
             <w:tcW w:w="3078" w:type="dxa"/>
@@ -2919,12 +2860,6 @@
         </w:tc>
       </w:tr>
       <w:tr>
-        <w:tblPrEx>
-          <w:tblCellMar>
-            <w:top w:w="0" w:type="dxa"/>
-            <w:bottom w:w="0" w:type="dxa"/>
-          </w:tblCellMar>
-        </w:tblPrEx>
         <w:tc>
           <w:tcPr>
             <w:tcW w:w="3078" w:type="dxa"/>
@@ -2973,12 +2908,6 @@
         </w:tc>
       </w:tr>
       <w:tr>
-        <w:tblPrEx>
-          <w:tblCellMar>
-            <w:top w:w="0" w:type="dxa"/>
-            <w:bottom w:w="0" w:type="dxa"/>
-          </w:tblCellMar>
-        </w:tblPrEx>
         <w:tc>
           <w:tcPr>
             <w:tcW w:w="3078" w:type="dxa"/>
@@ -3017,12 +2946,6 @@
         </w:tc>
       </w:tr>
       <w:tr>
-        <w:tblPrEx>
-          <w:tblCellMar>
-            <w:top w:w="0" w:type="dxa"/>
-            <w:bottom w:w="0" w:type="dxa"/>
-          </w:tblCellMar>
-        </w:tblPrEx>
         <w:tc>
           <w:tcPr>
             <w:tcW w:w="3078" w:type="dxa"/>
@@ -3061,12 +2984,6 @@
         </w:tc>
       </w:tr>
       <w:tr>
-        <w:tblPrEx>
-          <w:tblCellMar>
-            <w:top w:w="0" w:type="dxa"/>
-            <w:bottom w:w="0" w:type="dxa"/>
-          </w:tblCellMar>
-        </w:tblPrEx>
         <w:tc>
           <w:tcPr>
             <w:tcW w:w="3078" w:type="dxa"/>
@@ -3105,12 +3022,6 @@
         </w:tc>
       </w:tr>
       <w:tr>
-        <w:tblPrEx>
-          <w:tblCellMar>
-            <w:top w:w="0" w:type="dxa"/>
-            <w:bottom w:w="0" w:type="dxa"/>
-          </w:tblCellMar>
-        </w:tblPrEx>
         <w:tc>
           <w:tcPr>
             <w:tcW w:w="3078" w:type="dxa"/>
@@ -3149,12 +3060,6 @@
         </w:tc>
       </w:tr>
       <w:tr>
-        <w:tblPrEx>
-          <w:tblCellMar>
-            <w:top w:w="0" w:type="dxa"/>
-            <w:bottom w:w="0" w:type="dxa"/>
-          </w:tblCellMar>
-        </w:tblPrEx>
         <w:tc>
           <w:tcPr>
             <w:tcW w:w="3078" w:type="dxa"/>
@@ -3193,12 +3098,6 @@
         </w:tc>
       </w:tr>
       <w:tr>
-        <w:tblPrEx>
-          <w:tblCellMar>
-            <w:top w:w="0" w:type="dxa"/>
-            <w:bottom w:w="0" w:type="dxa"/>
-          </w:tblCellMar>
-        </w:tblPrEx>
         <w:tc>
           <w:tcPr>
             <w:tcW w:w="3078" w:type="dxa"/>
@@ -3237,12 +3136,6 @@
         </w:tc>
       </w:tr>
       <w:tr>
-        <w:tblPrEx>
-          <w:tblCellMar>
-            <w:top w:w="0" w:type="dxa"/>
-            <w:bottom w:w="0" w:type="dxa"/>
-          </w:tblCellMar>
-        </w:tblPrEx>
         <w:tc>
           <w:tcPr>
             <w:tcW w:w="3078" w:type="dxa"/>
@@ -3281,12 +3174,6 @@
         </w:tc>
       </w:tr>
       <w:tr>
-        <w:tblPrEx>
-          <w:tblCellMar>
-            <w:top w:w="0" w:type="dxa"/>
-            <w:bottom w:w="0" w:type="dxa"/>
-          </w:tblCellMar>
-        </w:tblPrEx>
         <w:tc>
           <w:tcPr>
             <w:tcW w:w="3078" w:type="dxa"/>
@@ -3325,12 +3212,6 @@
         </w:tc>
       </w:tr>
       <w:tr>
-        <w:tblPrEx>
-          <w:tblCellMar>
-            <w:top w:w="0" w:type="dxa"/>
-            <w:bottom w:w="0" w:type="dxa"/>
-          </w:tblCellMar>
-        </w:tblPrEx>
         <w:tc>
           <w:tcPr>
             <w:tcW w:w="3078" w:type="dxa"/>
@@ -3369,12 +3250,6 @@
         </w:tc>
       </w:tr>
       <w:tr>
-        <w:tblPrEx>
-          <w:tblCellMar>
-            <w:top w:w="0" w:type="dxa"/>
-            <w:bottom w:w="0" w:type="dxa"/>
-          </w:tblCellMar>
-        </w:tblPrEx>
         <w:tc>
           <w:tcPr>
             <w:tcW w:w="3078" w:type="dxa"/>
@@ -3414,12 +3289,6 @@
         </w:tc>
       </w:tr>
       <w:tr>
-        <w:tblPrEx>
-          <w:tblCellMar>
-            <w:top w:w="0" w:type="dxa"/>
-            <w:bottom w:w="0" w:type="dxa"/>
-          </w:tblCellMar>
-        </w:tblPrEx>
         <w:tc>
           <w:tcPr>
             <w:tcW w:w="3078" w:type="dxa"/>
@@ -3458,12 +3327,6 @@
         </w:tc>
       </w:tr>
       <w:tr>
-        <w:tblPrEx>
-          <w:tblCellMar>
-            <w:top w:w="0" w:type="dxa"/>
-            <w:bottom w:w="0" w:type="dxa"/>
-          </w:tblCellMar>
-        </w:tblPrEx>
         <w:tc>
           <w:tcPr>
             <w:tcW w:w="3078" w:type="dxa"/>
@@ -3502,12 +3365,6 @@
         </w:tc>
       </w:tr>
       <w:tr>
-        <w:tblPrEx>
-          <w:tblCellMar>
-            <w:top w:w="0" w:type="dxa"/>
-            <w:bottom w:w="0" w:type="dxa"/>
-          </w:tblCellMar>
-        </w:tblPrEx>
         <w:tc>
           <w:tcPr>
             <w:tcW w:w="3078" w:type="dxa"/>
@@ -4361,8 +4218,459 @@
           <w:szCs w:val="21"/>
         </w:rPr>
       </w:pPr>
+    </w:p>
+    <w:p>
+      <w:pPr>
+        <w:shd w:val="clear" w:color="auto" w:fill="FFFFFF"/>
+        <w:spacing w:before="100" w:beforeAutospacing="1" w:after="100" w:afterAutospacing="1" w:line="240" w:lineRule="auto"/>
+        <w:ind w:left="2880" w:hanging="1260"/>
+        <w:jc w:val="right"/>
+        <w:rPr>
+          <w:rFonts w:ascii="Segoe UI" w:eastAsia="Times New Roman" w:hAnsi="Segoe UI" w:cs="Segoe UI"/>
+          <w:color w:val="111111"/>
+          <w:szCs w:val="21"/>
+        </w:rPr>
+      </w:pPr>
+    </w:p>
+    <w:p>
+      <w:pPr>
+        <w:shd w:val="clear" w:color="auto" w:fill="FFFFFF"/>
+        <w:spacing w:before="100" w:beforeAutospacing="1" w:after="100" w:afterAutospacing="1" w:line="240" w:lineRule="auto"/>
+        <w:ind w:left="2880" w:hanging="1260"/>
+        <w:jc w:val="right"/>
+        <w:rPr>
+          <w:rFonts w:ascii="Segoe UI" w:eastAsia="Times New Roman" w:hAnsi="Segoe UI" w:cs="Segoe UI"/>
+          <w:color w:val="111111"/>
+          <w:szCs w:val="21"/>
+        </w:rPr>
+      </w:pPr>
+    </w:p>
+    <w:p>
+      <w:pPr>
+        <w:shd w:val="clear" w:color="auto" w:fill="FFFFFF"/>
+        <w:spacing w:before="100" w:beforeAutospacing="1" w:after="100" w:afterAutospacing="1" w:line="240" w:lineRule="auto"/>
+        <w:ind w:left="2880" w:hanging="1260"/>
+        <w:jc w:val="right"/>
+        <w:rPr>
+          <w:rFonts w:ascii="Segoe UI" w:eastAsia="Times New Roman" w:hAnsi="Segoe UI" w:cs="Segoe UI"/>
+          <w:color w:val="111111"/>
+          <w:szCs w:val="21"/>
+        </w:rPr>
+      </w:pPr>
+    </w:p>
+    <w:p>
+      <w:pPr>
+        <w:shd w:val="clear" w:color="auto" w:fill="FFFFFF"/>
+        <w:spacing w:before="100" w:beforeAutospacing="1" w:after="100" w:afterAutospacing="1" w:line="240" w:lineRule="auto"/>
+        <w:ind w:left="2880" w:hanging="1260"/>
+        <w:jc w:val="right"/>
+        <w:rPr>
+          <w:rFonts w:ascii="Segoe UI" w:eastAsia="Times New Roman" w:hAnsi="Segoe UI" w:cs="Segoe UI"/>
+          <w:color w:val="111111"/>
+          <w:szCs w:val="21"/>
+        </w:rPr>
+      </w:pPr>
+    </w:p>
+    <w:p>
+      <w:pPr>
+        <w:shd w:val="clear" w:color="auto" w:fill="FFFFFF"/>
+        <w:spacing w:before="100" w:beforeAutospacing="1" w:after="100" w:afterAutospacing="1" w:line="240" w:lineRule="auto"/>
+        <w:ind w:left="2880" w:hanging="1260"/>
+        <w:jc w:val="right"/>
+        <w:rPr>
+          <w:rFonts w:ascii="Segoe UI" w:eastAsia="Times New Roman" w:hAnsi="Segoe UI" w:cs="Segoe UI"/>
+          <w:color w:val="111111"/>
+          <w:szCs w:val="21"/>
+        </w:rPr>
+      </w:pPr>
+    </w:p>
+    <w:p>
+      <w:pPr>
+        <w:shd w:val="clear" w:color="auto" w:fill="FFFFFF"/>
+        <w:spacing w:before="100" w:beforeAutospacing="1" w:after="100" w:afterAutospacing="1" w:line="240" w:lineRule="auto"/>
+        <w:ind w:left="2880" w:hanging="1260"/>
+        <w:jc w:val="right"/>
+        <w:rPr>
+          <w:rFonts w:ascii="Segoe UI" w:eastAsia="Times New Roman" w:hAnsi="Segoe UI" w:cs="Segoe UI"/>
+          <w:color w:val="111111"/>
+          <w:szCs w:val="21"/>
+        </w:rPr>
+      </w:pPr>
+    </w:p>
+    <w:p>
+      <w:pPr>
+        <w:pStyle w:val="Titolo1"/>
+        <w:rPr>
+          <w:rFonts w:eastAsia="Times New Roman"/>
+        </w:rPr>
+      </w:pPr>
+      <w:r>
+        <w:rPr>
+          <w:rFonts w:eastAsia="Times New Roman"/>
+        </w:rPr>
+        <w:lastRenderedPageBreak/>
+        <w:t>Function points: the approach</w:t>
+      </w:r>
+    </w:p>
+    <w:p/>
+    <w:p>
+      <w:pPr>
+        <w:jc w:val="both"/>
+      </w:pPr>
+      <w:r>
+        <w:t xml:space="preserve">A </w:t>
+      </w:r>
+      <w:r>
+        <w:rPr>
+          <w:b/>
+        </w:rPr>
+        <w:t>function point</w:t>
+      </w:r>
+      <w:r>
+        <w:t xml:space="preserve"> is a "</w:t>
+      </w:r>
+      <w:r>
+        <w:rPr>
+          <w:i/>
+        </w:rPr>
+        <w:t>unit of measurement</w:t>
+      </w:r>
+      <w:r>
+        <w:t xml:space="preserve">" to </w:t>
+      </w:r>
+      <w:r>
+        <w:rPr>
+          <w:b/>
+        </w:rPr>
+        <w:t>estimate</w:t>
+      </w:r>
+      <w:r>
+        <w:rPr>
+          <w:b/>
+        </w:rPr>
+        <w:t xml:space="preserve"> the cost </w:t>
+      </w:r>
+      <w:r>
+        <w:t>of a software product with respect to some crite</w:t>
+      </w:r>
+      <w:r>
+        <w:t xml:space="preserve">ria. We can say that </w:t>
+      </w:r>
+      <w:r>
+        <w:t xml:space="preserve">function points measure </w:t>
+      </w:r>
+      <w:r>
+        <w:rPr>
+          <w:b/>
+        </w:rPr>
+        <w:t>software size</w:t>
+      </w:r>
+      <w:r>
+        <w:t xml:space="preserve"> and </w:t>
+      </w:r>
+      <w:r>
+        <w:rPr>
+          <w:b/>
+        </w:rPr>
+        <w:t>c</w:t>
+      </w:r>
+      <w:r>
+        <w:rPr>
+          <w:b/>
+        </w:rPr>
+        <w:t>osts</w:t>
+      </w:r>
+      <w:r>
+        <w:t xml:space="preserve"> with a certain approximation.</w:t>
+      </w:r>
+    </w:p>
+    <w:p>
+      <w:pPr>
+        <w:jc w:val="both"/>
+      </w:pPr>
+      <w:r>
+        <w:t xml:space="preserve">Historically, </w:t>
+      </w:r>
+      <w:r>
+        <w:rPr>
+          <w:b/>
+        </w:rPr>
+        <w:t>Allan Albrecht</w:t>
+      </w:r>
+      <w:r>
+        <w:t xml:space="preserve"> (from </w:t>
+      </w:r>
+      <w:r>
+        <w:rPr>
+          <w:b/>
+        </w:rPr>
+        <w:t>IBM</w:t>
+      </w:r>
+      <w:r>
+        <w:t xml:space="preserve">) introduced function points in </w:t>
+      </w:r>
+      <w:r>
+        <w:rPr>
+          <w:b/>
+        </w:rPr>
+        <w:t>1979</w:t>
+      </w:r>
+      <w:r>
+        <w:rPr>
+          <w:b/>
+        </w:rPr>
+        <w:t xml:space="preserve"> </w:t>
+      </w:r>
+      <w:r>
+        <w:t>in his work "</w:t>
+      </w:r>
+      <w:r>
+        <w:rPr>
+          <w:i/>
+        </w:rPr>
+        <w:t>Measuring Application Development Productivity</w:t>
+      </w:r>
+      <w:r>
+        <w:t>". The functional user requireme</w:t>
+      </w:r>
+      <w:r>
+        <w:t xml:space="preserve">nts of the software </w:t>
+      </w:r>
+      <w:proofErr w:type="gramStart"/>
+      <w:r>
+        <w:t>are grouped</w:t>
+      </w:r>
+      <w:proofErr w:type="gramEnd"/>
+      <w:r>
+        <w:t xml:space="preserve"> in </w:t>
+      </w:r>
+      <w:r>
+        <w:rPr>
+          <w:b/>
+        </w:rPr>
+        <w:t>five macro-categories:</w:t>
+      </w:r>
+    </w:p>
+    <w:p>
+      <w:pPr>
+        <w:pStyle w:val="Paragrafoelenco"/>
+        <w:numPr>
+          <w:ilvl w:val="0"/>
+          <w:numId w:val="10"/>
+        </w:numPr>
+        <w:spacing w:line="360" w:lineRule="auto"/>
+        <w:jc w:val="both"/>
+      </w:pPr>
+      <w:r>
+        <w:rPr>
+          <w:b/>
+        </w:rPr>
+        <w:t>Internal Logical File (ILF):</w:t>
+      </w:r>
+      <w:r>
+        <w:t xml:space="preserve"> homogeneous set of data used and managed by the application</w:t>
+      </w:r>
+      <w:r>
+        <w:t>.</w:t>
+      </w:r>
+    </w:p>
+    <w:p>
+      <w:pPr>
+        <w:pStyle w:val="Paragrafoelenco"/>
+        <w:numPr>
+          <w:ilvl w:val="0"/>
+          <w:numId w:val="10"/>
+        </w:numPr>
+        <w:spacing w:line="360" w:lineRule="auto"/>
+        <w:jc w:val="both"/>
+      </w:pPr>
+      <w:r>
+        <w:rPr>
+          <w:b/>
+        </w:rPr>
+        <w:t>External Interface File (EIF)</w:t>
+      </w:r>
+      <w:r>
+        <w:t>: homogeneous set of data used by the application but gen</w:t>
+      </w:r>
+      <w:r>
+        <w:t xml:space="preserve">erated and maintained by other </w:t>
+      </w:r>
+      <w:r>
+        <w:t>external applications</w:t>
+      </w:r>
+      <w:r>
+        <w:t>.</w:t>
+      </w:r>
+    </w:p>
+    <w:p>
+      <w:pPr>
+        <w:pStyle w:val="Paragrafoelenco"/>
+        <w:numPr>
+          <w:ilvl w:val="0"/>
+          <w:numId w:val="10"/>
+        </w:numPr>
+        <w:spacing w:line="360" w:lineRule="auto"/>
+        <w:jc w:val="both"/>
+        <w:rPr>
+          <w:b/>
+        </w:rPr>
+      </w:pPr>
+      <w:r>
+        <w:rPr>
+          <w:b/>
+        </w:rPr>
+        <w:t>External Input</w:t>
+      </w:r>
+      <w:r>
+        <w:t>: e</w:t>
+      </w:r>
+      <w:r>
+        <w:t>lementary operation to elab</w:t>
+      </w:r>
+      <w:r>
+        <w:t>orate data coming fro</w:t>
+      </w:r>
+      <w:r>
+        <w:t>m the external environment (from users)</w:t>
+      </w:r>
+      <w:r>
+        <w:t>.</w:t>
+      </w:r>
+    </w:p>
+    <w:p>
+      <w:pPr>
+        <w:pStyle w:val="Paragrafoelenco"/>
+        <w:numPr>
+          <w:ilvl w:val="0"/>
+          <w:numId w:val="10"/>
+        </w:numPr>
+        <w:spacing w:line="360" w:lineRule="auto"/>
+        <w:jc w:val="both"/>
+        <w:rPr>
+          <w:b/>
+        </w:rPr>
+      </w:pPr>
+      <w:r>
+        <w:rPr>
+          <w:b/>
+        </w:rPr>
+        <w:t>External Output</w:t>
+      </w:r>
+      <w:r>
+        <w:t>: e</w:t>
+      </w:r>
+      <w:r>
+        <w:t>lementary operation that generates da</w:t>
+      </w:r>
+      <w:r>
+        <w:t>ta for the external environment. I</w:t>
+      </w:r>
+      <w:r>
+        <w:t>t usually includes the elaboration and a proper representation of data from logic files</w:t>
+      </w:r>
+      <w:r>
+        <w:t>.</w:t>
+      </w:r>
+    </w:p>
+    <w:p>
+      <w:pPr>
+        <w:pStyle w:val="Paragrafoelenco"/>
+        <w:numPr>
+          <w:ilvl w:val="0"/>
+          <w:numId w:val="10"/>
+        </w:numPr>
+        <w:spacing w:line="360" w:lineRule="auto"/>
+        <w:jc w:val="both"/>
+        <w:rPr>
+          <w:b/>
+        </w:rPr>
+      </w:pPr>
+      <w:r>
+        <w:rPr>
+          <w:b/>
+        </w:rPr>
+        <w:t>External Inquiry</w:t>
+      </w:r>
+      <w:r>
+        <w:t>: e</w:t>
+      </w:r>
+      <w:r>
+        <w:t>lementary operation that involves input and output (e.g. specific requests of t</w:t>
+      </w:r>
+      <w:r>
+        <w:t xml:space="preserve">he user in order to visualize </w:t>
+      </w:r>
+      <w:r>
+        <w:t xml:space="preserve">his/her </w:t>
+      </w:r>
+      <w:r>
+        <w:t>information</w:t>
+      </w:r>
+      <w:r>
+        <w:t>)</w:t>
+      </w:r>
+      <w:r>
+        <w:t xml:space="preserve">. </w:t>
+      </w:r>
+      <w:r>
+        <w:t>This</w:t>
+      </w:r>
       <w:bookmarkStart w:id="1" w:name="_GoBack"/>
       <w:bookmarkEnd w:id="1"/>
+      <w:r>
+        <w:t xml:space="preserve"> category does not </w:t>
+      </w:r>
+      <w:r>
+        <w:t>implies</w:t>
+      </w:r>
+      <w:r>
+        <w:t xml:space="preserve"> significant elaboration of data from logic files</w:t>
+      </w:r>
+      <w:r>
+        <w:t>.</w:t>
+      </w:r>
+    </w:p>
+    <w:p>
+      <w:pPr>
+        <w:jc w:val="both"/>
+      </w:pPr>
+      <w:r>
+        <w:t xml:space="preserve">The general idea is to give a </w:t>
+      </w:r>
+      <w:r>
+        <w:rPr>
+          <w:b/>
+        </w:rPr>
+        <w:t>weight</w:t>
+      </w:r>
+      <w:r>
+        <w:t xml:space="preserve"> for each category, with respect to a "</w:t>
+      </w:r>
+      <w:r>
+        <w:rPr>
+          <w:i/>
+        </w:rPr>
+        <w:t>dif</w:t>
+      </w:r>
+      <w:r>
+        <w:rPr>
+          <w:i/>
+        </w:rPr>
+        <w:t>ficulty range</w:t>
+      </w:r>
+      <w:r>
+        <w:t>” (Simple, Medium and Complex</w:t>
+      </w:r>
+      <w:r>
+        <w:t>).</w:t>
+      </w:r>
+    </w:p>
+    <w:p/>
+    <w:p>
+      <w:r>
+        <w:t>/* other maybe */</w:t>
+      </w:r>
     </w:p>
     <w:sectPr>
       <w:pgSz w:w="12240" w:h="15840"/>
@@ -4397,26 +4705,139 @@
         <v:path o:extrusionok="f" gradientshapeok="t" o:connecttype="rect"/>
         <o:lock v:ext="edit" aspectratio="t"/>
       </v:shapetype>
-      <v:shape id="_x0000_i1200" type="#_x0000_t75" style="width:9pt;height:9pt" o:bullet="t">
+      <v:shape id="_x0000_i1056" type="#_x0000_t75" style="width:9pt;height:9pt" o:bullet="t">
         <v:imagedata r:id="rId1" o:title="artA350"/>
       </v:shape>
     </w:pict>
   </w:numPicBullet>
   <w:numPicBullet w:numPicBulletId="1">
     <w:pict>
-      <v:shape id="_x0000_i1201" type="#_x0000_t75" style="width:11.25pt;height:11.25pt" o:bullet="t">
+      <v:shape id="_x0000_i1057" type="#_x0000_t75" style="width:11.25pt;height:11.25pt" o:bullet="t">
         <v:imagedata r:id="rId2" o:title="artA351"/>
       </v:shape>
     </w:pict>
   </w:numPicBullet>
   <w:numPicBullet w:numPicBulletId="2">
     <w:pict>
-      <v:shape id="_x0000_i1202" type="#_x0000_t75" style="width:11.25pt;height:11.25pt" o:bullet="t">
+      <v:shape id="_x0000_i1058" type="#_x0000_t75" style="width:11.25pt;height:11.25pt" o:bullet="t">
         <v:imagedata r:id="rId3" o:title="art341F"/>
       </v:shape>
     </w:pict>
   </w:numPicBullet>
   <w:abstractNum w:abstractNumId="0" w15:restartNumberingAfterBreak="0">
+    <w:nsid w:val="0DD31B26"/>
+    <w:multiLevelType w:val="hybridMultilevel"/>
+    <w:tmpl w:val="7280210E"/>
+    <w:lvl w:ilvl="0" w:tplc="0409000B">
+      <w:start w:val="1"/>
+      <w:numFmt w:val="bullet"/>
+      <w:lvlText w:val=""/>
+      <w:lvlJc w:val="left"/>
+      <w:pPr>
+        <w:ind w:left="720" w:hanging="360"/>
+      </w:pPr>
+      <w:rPr>
+        <w:rFonts w:ascii="Wingdings" w:hAnsi="Wingdings" w:hint="default"/>
+      </w:rPr>
+    </w:lvl>
+    <w:lvl w:ilvl="1" w:tplc="04090003" w:tentative="1">
+      <w:start w:val="1"/>
+      <w:numFmt w:val="bullet"/>
+      <w:lvlText w:val="o"/>
+      <w:lvlJc w:val="left"/>
+      <w:pPr>
+        <w:ind w:left="1440" w:hanging="360"/>
+      </w:pPr>
+      <w:rPr>
+        <w:rFonts w:ascii="Courier New" w:hAnsi="Courier New" w:cs="Courier New" w:hint="default"/>
+      </w:rPr>
+    </w:lvl>
+    <w:lvl w:ilvl="2" w:tplc="04090005" w:tentative="1">
+      <w:start w:val="1"/>
+      <w:numFmt w:val="bullet"/>
+      <w:lvlText w:val=""/>
+      <w:lvlJc w:val="left"/>
+      <w:pPr>
+        <w:ind w:left="2160" w:hanging="360"/>
+      </w:pPr>
+      <w:rPr>
+        <w:rFonts w:ascii="Wingdings" w:hAnsi="Wingdings" w:hint="default"/>
+      </w:rPr>
+    </w:lvl>
+    <w:lvl w:ilvl="3" w:tplc="04090001" w:tentative="1">
+      <w:start w:val="1"/>
+      <w:numFmt w:val="bullet"/>
+      <w:lvlText w:val=""/>
+      <w:lvlJc w:val="left"/>
+      <w:pPr>
+        <w:ind w:left="2880" w:hanging="360"/>
+      </w:pPr>
+      <w:rPr>
+        <w:rFonts w:ascii="Symbol" w:hAnsi="Symbol" w:hint="default"/>
+      </w:rPr>
+    </w:lvl>
+    <w:lvl w:ilvl="4" w:tplc="04090003" w:tentative="1">
+      <w:start w:val="1"/>
+      <w:numFmt w:val="bullet"/>
+      <w:lvlText w:val="o"/>
+      <w:lvlJc w:val="left"/>
+      <w:pPr>
+        <w:ind w:left="3600" w:hanging="360"/>
+      </w:pPr>
+      <w:rPr>
+        <w:rFonts w:ascii="Courier New" w:hAnsi="Courier New" w:cs="Courier New" w:hint="default"/>
+      </w:rPr>
+    </w:lvl>
+    <w:lvl w:ilvl="5" w:tplc="04090005" w:tentative="1">
+      <w:start w:val="1"/>
+      <w:numFmt w:val="bullet"/>
+      <w:lvlText w:val=""/>
+      <w:lvlJc w:val="left"/>
+      <w:pPr>
+        <w:ind w:left="4320" w:hanging="360"/>
+      </w:pPr>
+      <w:rPr>
+        <w:rFonts w:ascii="Wingdings" w:hAnsi="Wingdings" w:hint="default"/>
+      </w:rPr>
+    </w:lvl>
+    <w:lvl w:ilvl="6" w:tplc="04090001" w:tentative="1">
+      <w:start w:val="1"/>
+      <w:numFmt w:val="bullet"/>
+      <w:lvlText w:val=""/>
+      <w:lvlJc w:val="left"/>
+      <w:pPr>
+        <w:ind w:left="5040" w:hanging="360"/>
+      </w:pPr>
+      <w:rPr>
+        <w:rFonts w:ascii="Symbol" w:hAnsi="Symbol" w:hint="default"/>
+      </w:rPr>
+    </w:lvl>
+    <w:lvl w:ilvl="7" w:tplc="04090003" w:tentative="1">
+      <w:start w:val="1"/>
+      <w:numFmt w:val="bullet"/>
+      <w:lvlText w:val="o"/>
+      <w:lvlJc w:val="left"/>
+      <w:pPr>
+        <w:ind w:left="5760" w:hanging="360"/>
+      </w:pPr>
+      <w:rPr>
+        <w:rFonts w:ascii="Courier New" w:hAnsi="Courier New" w:cs="Courier New" w:hint="default"/>
+      </w:rPr>
+    </w:lvl>
+    <w:lvl w:ilvl="8" w:tplc="04090005" w:tentative="1">
+      <w:start w:val="1"/>
+      <w:numFmt w:val="bullet"/>
+      <w:lvlText w:val=""/>
+      <w:lvlJc w:val="left"/>
+      <w:pPr>
+        <w:ind w:left="6480" w:hanging="360"/>
+      </w:pPr>
+      <w:rPr>
+        <w:rFonts w:ascii="Wingdings" w:hAnsi="Wingdings" w:hint="default"/>
+      </w:rPr>
+    </w:lvl>
+  </w:abstractNum>
+  <w:abstractNum w:abstractNumId="1" w15:restartNumberingAfterBreak="0">
     <w:nsid w:val="0F5A2B94"/>
     <w:multiLevelType w:val="hybridMultilevel"/>
     <w:tmpl w:val="2876A66C"/>
@@ -4529,7 +4950,7 @@
       </w:rPr>
     </w:lvl>
   </w:abstractNum>
-  <w:abstractNum w:abstractNumId="1" w15:restartNumberingAfterBreak="0">
+  <w:abstractNum w:abstractNumId="2" w15:restartNumberingAfterBreak="0">
     <w:nsid w:val="24F339CF"/>
     <w:multiLevelType w:val="hybridMultilevel"/>
     <w:tmpl w:val="0914B0C4"/>
@@ -4642,7 +5063,7 @@
       </w:rPr>
     </w:lvl>
   </w:abstractNum>
-  <w:abstractNum w:abstractNumId="2" w15:restartNumberingAfterBreak="0">
+  <w:abstractNum w:abstractNumId="3" w15:restartNumberingAfterBreak="0">
     <w:nsid w:val="26AF439E"/>
     <w:multiLevelType w:val="hybridMultilevel"/>
     <w:tmpl w:val="966E874E"/>
@@ -4755,7 +5176,7 @@
       </w:rPr>
     </w:lvl>
   </w:abstractNum>
-  <w:abstractNum w:abstractNumId="3" w15:restartNumberingAfterBreak="0">
+  <w:abstractNum w:abstractNumId="4" w15:restartNumberingAfterBreak="0">
     <w:nsid w:val="370751A2"/>
     <w:multiLevelType w:val="hybridMultilevel"/>
     <w:tmpl w:val="DFC2A724"/>
@@ -4868,7 +5289,7 @@
       </w:rPr>
     </w:lvl>
   </w:abstractNum>
-  <w:abstractNum w:abstractNumId="4" w15:restartNumberingAfterBreak="0">
+  <w:abstractNum w:abstractNumId="5" w15:restartNumberingAfterBreak="0">
     <w:nsid w:val="37613AA0"/>
     <w:multiLevelType w:val="hybridMultilevel"/>
     <w:tmpl w:val="8902B376"/>
@@ -5017,7 +5438,7 @@
       </w:rPr>
     </w:lvl>
   </w:abstractNum>
-  <w:abstractNum w:abstractNumId="5" w15:restartNumberingAfterBreak="0">
+  <w:abstractNum w:abstractNumId="6" w15:restartNumberingAfterBreak="0">
     <w:nsid w:val="498537DA"/>
     <w:multiLevelType w:val="multilevel"/>
     <w:tmpl w:val="BFFE024C"/>
@@ -5130,7 +5551,7 @@
       </w:pPr>
     </w:lvl>
   </w:abstractNum>
-  <w:abstractNum w:abstractNumId="6" w15:restartNumberingAfterBreak="0">
+  <w:abstractNum w:abstractNumId="7" w15:restartNumberingAfterBreak="0">
     <w:nsid w:val="50C97C3F"/>
     <w:multiLevelType w:val="hybridMultilevel"/>
     <w:tmpl w:val="B5C84B1A"/>
@@ -5243,7 +5664,7 @@
       </w:rPr>
     </w:lvl>
   </w:abstractNum>
-  <w:abstractNum w:abstractNumId="7" w15:restartNumberingAfterBreak="0">
+  <w:abstractNum w:abstractNumId="8" w15:restartNumberingAfterBreak="0">
     <w:nsid w:val="72C70832"/>
     <w:multiLevelType w:val="hybridMultilevel"/>
     <w:tmpl w:val="0D723014"/>
@@ -5356,7 +5777,7 @@
       </w:rPr>
     </w:lvl>
   </w:abstractNum>
-  <w:abstractNum w:abstractNumId="8" w15:restartNumberingAfterBreak="0">
+  <w:abstractNum w:abstractNumId="9" w15:restartNumberingAfterBreak="0">
     <w:nsid w:val="7E9274D4"/>
     <w:multiLevelType w:val="hybridMultilevel"/>
     <w:tmpl w:val="74E87DE4"/>
@@ -5505,31 +5926,34 @@
     </w:lvl>
   </w:abstractNum>
   <w:num w:numId="1">
+    <w:abstractNumId w:val="9"/>
+  </w:num>
+  <w:num w:numId="2">
+    <w:abstractNumId w:val="5"/>
+  </w:num>
+  <w:num w:numId="3">
     <w:abstractNumId w:val="8"/>
   </w:num>
-  <w:num w:numId="2">
+  <w:num w:numId="4">
+    <w:abstractNumId w:val="7"/>
+  </w:num>
+  <w:num w:numId="5">
     <w:abstractNumId w:val="4"/>
   </w:num>
-  <w:num w:numId="3">
-    <w:abstractNumId w:val="7"/>
+  <w:num w:numId="6">
+    <w:abstractNumId w:val="2"/>
   </w:num>
-  <w:num w:numId="4">
+  <w:num w:numId="7">
+    <w:abstractNumId w:val="3"/>
+  </w:num>
+  <w:num w:numId="8">
+    <w:abstractNumId w:val="1"/>
+  </w:num>
+  <w:num w:numId="9">
     <w:abstractNumId w:val="6"/>
   </w:num>
-  <w:num w:numId="5">
-    <w:abstractNumId w:val="3"/>
-  </w:num>
-  <w:num w:numId="6">
-    <w:abstractNumId w:val="1"/>
-  </w:num>
-  <w:num w:numId="7">
-    <w:abstractNumId w:val="2"/>
-  </w:num>
-  <w:num w:numId="8">
+  <w:num w:numId="10">
     <w:abstractNumId w:val="0"/>
-  </w:num>
-  <w:num w:numId="9">
-    <w:abstractNumId w:val="5"/>
   </w:num>
 </w:numbering>
 </file>
@@ -5933,9 +6357,31 @@
       <w:sz w:val="24"/>
     </w:rPr>
   </w:style>
+  <w:style w:type="paragraph" w:styleId="Titolo1">
+    <w:name w:val="heading 1"/>
+    <w:basedOn w:val="Normale"/>
+    <w:next w:val="Normale"/>
+    <w:link w:val="Titolo1Carattere"/>
+    <w:uiPriority w:val="9"/>
+    <w:qFormat/>
+    <w:rsid w:val="0040226B"/>
+    <w:pPr>
+      <w:keepNext/>
+      <w:keepLines/>
+      <w:spacing w:before="240" w:after="0"/>
+      <w:outlineLvl w:val="0"/>
+    </w:pPr>
+    <w:rPr>
+      <w:rFonts w:asciiTheme="majorHAnsi" w:eastAsiaTheme="majorEastAsia" w:hAnsiTheme="majorHAnsi" w:cstheme="majorBidi"/>
+      <w:color w:val="2E74B5" w:themeColor="accent1" w:themeShade="BF"/>
+      <w:sz w:val="32"/>
+      <w:szCs w:val="32"/>
+    </w:rPr>
+  </w:style>
   <w:style w:type="character" w:default="1" w:styleId="Carpredefinitoparagrafo">
     <w:name w:val="Default Paragraph Font"/>
     <w:uiPriority w:val="1"/>
+    <w:semiHidden/>
     <w:unhideWhenUsed/>
   </w:style>
   <w:style w:type="table" w:default="1" w:styleId="Tabellanormale">
@@ -6017,6 +6463,19 @@
       <w:rFonts w:ascii="Times New Roman" w:eastAsia="Times New Roman" w:hAnsi="Times New Roman" w:cs="Times New Roman"/>
       <w:sz w:val="24"/>
       <w:szCs w:val="20"/>
+    </w:rPr>
+  </w:style>
+  <w:style w:type="character" w:customStyle="1" w:styleId="Titolo1Carattere">
+    <w:name w:val="Titolo 1 Carattere"/>
+    <w:basedOn w:val="Carpredefinitoparagrafo"/>
+    <w:link w:val="Titolo1"/>
+    <w:uiPriority w:val="9"/>
+    <w:rsid w:val="0040226B"/>
+    <w:rPr>
+      <w:rFonts w:asciiTheme="majorHAnsi" w:eastAsiaTheme="majorEastAsia" w:hAnsiTheme="majorHAnsi" w:cstheme="majorBidi"/>
+      <w:color w:val="2E74B5" w:themeColor="accent1" w:themeShade="BF"/>
+      <w:sz w:val="32"/>
+      <w:szCs w:val="32"/>
     </w:rPr>
   </w:style>
 </w:styles>

</xml_diff>